<commit_message>
ajuste simples na documentação
</commit_message>
<xml_diff>
--- a/documentacaoNVS.docx
+++ b/documentacaoNVS.docx
@@ -54,7 +54,25 @@
           <w:sz w:val="28"/>
           <w:szCs w:val="28"/>
         </w:rPr>
-        <w:t>New Vision Store – Loja de Basquete</w:t>
+        <w:t xml:space="preserve">New Vision </w:t>
+      </w:r>
+      <w:proofErr w:type="spellStart"/>
+      <w:r>
+        <w:rPr>
+          <w:b/>
+          <w:sz w:val="28"/>
+          <w:szCs w:val="28"/>
+        </w:rPr>
+        <w:t>Store</w:t>
+      </w:r>
+      <w:proofErr w:type="spellEnd"/>
+      <w:r>
+        <w:rPr>
+          <w:b/>
+          <w:sz w:val="28"/>
+          <w:szCs w:val="28"/>
+        </w:rPr>
+        <w:t xml:space="preserve"> – Loja de Basquete</w:t>
       </w:r>
     </w:p>
     <w:p>
@@ -131,10 +149,18 @@
           <w:b/>
           <w:sz w:val="24"/>
         </w:rPr>
-        <w:t>Professor Orientador: Jefferson Pereira Macena Marengo</w:t>
-      </w:r>
-      <w:bookmarkStart w:id="1" w:name="_GoBack"/>
-      <w:bookmarkEnd w:id="1"/>
+        <w:t xml:space="preserve">Professor Orientador: Jefferson Pereira Macena </w:t>
+      </w:r>
+      <w:proofErr w:type="spellStart"/>
+      <w:r>
+        <w:rPr>
+          <w:rFonts w:ascii="Times New Roman" w:hAnsi="Times New Roman" w:cs="Times New Roman"/>
+          <w:b/>
+          <w:sz w:val="24"/>
+        </w:rPr>
+        <w:t>Marengo</w:t>
+      </w:r>
+      <w:proofErr w:type="spellEnd"/>
       <w:r>
         <w:rPr>
           <w:rFonts w:ascii="Times New Roman" w:hAnsi="Times New Roman" w:cs="Times New Roman"/>
@@ -226,8 +252,13 @@
       <w:r>
         <w:t xml:space="preserve">4. Estrutura Base do Front </w:t>
       </w:r>
-      <w:r>
-        <w:t>End - 6</w:t>
+      <w:proofErr w:type="spellStart"/>
+      <w:r>
+        <w:t>End</w:t>
+      </w:r>
+      <w:proofErr w:type="spellEnd"/>
+      <w:r>
+        <w:t xml:space="preserve"> - 6</w:t>
       </w:r>
       <w:r>
         <w:t xml:space="preserve"> </w:t>
@@ -326,7 +357,15 @@
         <w:t>8</w:t>
       </w:r>
       <w:r>
-        <w:t>. Login (Não Funcional)</w:t>
+        <w:t xml:space="preserve">. </w:t>
+      </w:r>
+      <w:proofErr w:type="spellStart"/>
+      <w:r>
+        <w:t>Login</w:t>
+      </w:r>
+      <w:proofErr w:type="spellEnd"/>
+      <w:r>
+        <w:t xml:space="preserve"> (Não Funcional)</w:t>
       </w:r>
       <w:r>
         <w:t xml:space="preserve"> </w:t>
@@ -558,7 +597,15 @@
           </w:tcPr>
           <w:p>
             <w:r>
-              <w:t>Home com suas devidas funcionalidades, Login, Listagem de usuários, produtos e mensagens.</w:t>
+              <w:t xml:space="preserve">Home com suas devidas funcionalidades, </w:t>
+            </w:r>
+            <w:proofErr w:type="spellStart"/>
+            <w:r>
+              <w:t>Login</w:t>
+            </w:r>
+            <w:proofErr w:type="spellEnd"/>
+            <w:r>
+              <w:t>, Listagem de usuários, produtos e mensagens.</w:t>
             </w:r>
           </w:p>
           <w:p/>
@@ -822,8 +869,18 @@
           <w:bCs/>
           <w:sz w:val="24"/>
         </w:rPr>
-        <w:t>New Vision Store</w:t>
-      </w:r>
+        <w:t xml:space="preserve">New Vision </w:t>
+      </w:r>
+      <w:proofErr w:type="spellStart"/>
+      <w:r>
+        <w:rPr>
+          <w:b/>
+          <w:bCs/>
+          <w:sz w:val="24"/>
+        </w:rPr>
+        <w:t>Store</w:t>
+      </w:r>
+      <w:proofErr w:type="spellEnd"/>
       <w:r>
         <w:rPr>
           <w:sz w:val="24"/>
@@ -900,19 +957,47 @@
         <w:rPr>
           <w:sz w:val="24"/>
         </w:rPr>
-        <w:t>A página inicial da New Vision Store apresenta de forma objetiva a loja, com informações sobre a empresa, seus produtos e loc</w:t>
-      </w:r>
+        <w:t xml:space="preserve">A página inicial da New Vision </w:t>
+      </w:r>
+      <w:proofErr w:type="spellStart"/>
       <w:r>
         <w:rPr>
           <w:sz w:val="24"/>
         </w:rPr>
+        <w:t>Store</w:t>
+      </w:r>
+      <w:proofErr w:type="spellEnd"/>
+      <w:r>
+        <w:rPr>
+          <w:sz w:val="24"/>
+        </w:rPr>
+        <w:t xml:space="preserve"> apresenta de forma objetiva a loja, com informações sobre a empresa, seus produtos e loc</w:t>
+      </w:r>
+      <w:r>
+        <w:rPr>
+          <w:sz w:val="24"/>
+        </w:rPr>
         <w:t>alização. Conta com um rodapé</w:t>
       </w:r>
       <w:r>
         <w:rPr>
           <w:sz w:val="24"/>
         </w:rPr>
-        <w:t xml:space="preserve"> que permite o acesso à área de login, além de uma seção "Fale Conosco" para que os usuários possam enviar </w:t>
+        <w:t xml:space="preserve"> que permite o acesso à área de </w:t>
+      </w:r>
+      <w:proofErr w:type="spellStart"/>
+      <w:r>
+        <w:rPr>
+          <w:sz w:val="24"/>
+        </w:rPr>
+        <w:t>login</w:t>
+      </w:r>
+      <w:proofErr w:type="spellEnd"/>
+      <w:r>
+        <w:rPr>
+          <w:sz w:val="24"/>
+        </w:rPr>
+        <w:t xml:space="preserve">, além de uma seção "Fale Conosco" para que os usuários possam enviar </w:t>
       </w:r>
       <w:r>
         <w:rPr>
@@ -949,7 +1034,35 @@
         <w:rPr>
           <w:sz w:val="24"/>
         </w:rPr>
-        <w:t>A página de listagem de usuários exibe de forma organizada os dados cadastrados no sistema, que são recuperados diretamente de um banco de dados. Essa página demonstra a integração entre o frontend e o backend, mostrando informações como nome, identificação e status de cada usuário.</w:t>
+        <w:t xml:space="preserve">A página de listagem de usuários exibe de forma organizada os dados cadastrados no sistema, que são recuperados diretamente de um banco de dados. Essa página demonstra a integração entre o </w:t>
+      </w:r>
+      <w:proofErr w:type="spellStart"/>
+      <w:r>
+        <w:rPr>
+          <w:sz w:val="24"/>
+        </w:rPr>
+        <w:t>frontend</w:t>
+      </w:r>
+      <w:proofErr w:type="spellEnd"/>
+      <w:r>
+        <w:rPr>
+          <w:sz w:val="24"/>
+        </w:rPr>
+        <w:t xml:space="preserve"> e o </w:t>
+      </w:r>
+      <w:proofErr w:type="spellStart"/>
+      <w:r>
+        <w:rPr>
+          <w:sz w:val="24"/>
+        </w:rPr>
+        <w:t>backend</w:t>
+      </w:r>
+      <w:proofErr w:type="spellEnd"/>
+      <w:r>
+        <w:rPr>
+          <w:sz w:val="24"/>
+        </w:rPr>
+        <w:t>, mostrando informações como nome, identificação e status de cada usuário.</w:t>
       </w:r>
     </w:p>
     <w:p>
@@ -996,7 +1109,21 @@
         <w:rPr>
           <w:sz w:val="24"/>
         </w:rPr>
-        <w:t>ssuem integração com o backend.</w:t>
+        <w:t xml:space="preserve">ssuem integração com o </w:t>
+      </w:r>
+      <w:proofErr w:type="spellStart"/>
+      <w:r>
+        <w:rPr>
+          <w:sz w:val="24"/>
+        </w:rPr>
+        <w:t>backend</w:t>
+      </w:r>
+      <w:proofErr w:type="spellEnd"/>
+      <w:r>
+        <w:rPr>
+          <w:sz w:val="24"/>
+        </w:rPr>
+        <w:t>.</w:t>
       </w:r>
     </w:p>
     <w:p>
@@ -1011,18 +1138,55 @@
           <w:sz w:val="24"/>
         </w:rPr>
       </w:pPr>
+      <w:proofErr w:type="spellStart"/>
       <w:r>
         <w:rPr>
           <w:b/>
           <w:sz w:val="24"/>
         </w:rPr>
-        <w:t xml:space="preserve">Login: </w:t>
-      </w:r>
-      <w:r>
-        <w:rPr>
+        <w:t>Login</w:t>
+      </w:r>
+      <w:proofErr w:type="spellEnd"/>
+      <w:r>
+        <w:rPr>
+          <w:b/>
           <w:sz w:val="24"/>
         </w:rPr>
-        <w:t>Pagina simples de Login onde é solicitado o Registro de empregado e senha para o login na conta do mesmo</w:t>
+        <w:t xml:space="preserve">: </w:t>
+      </w:r>
+      <w:r>
+        <w:rPr>
+          <w:sz w:val="24"/>
+        </w:rPr>
+        <w:t xml:space="preserve">Pagina simples de </w:t>
+      </w:r>
+      <w:proofErr w:type="spellStart"/>
+      <w:r>
+        <w:rPr>
+          <w:sz w:val="24"/>
+        </w:rPr>
+        <w:t>Login</w:t>
+      </w:r>
+      <w:proofErr w:type="spellEnd"/>
+      <w:r>
+        <w:rPr>
+          <w:sz w:val="24"/>
+        </w:rPr>
+        <w:t xml:space="preserve"> onde é solicitado o Registro de empregado e senha para o </w:t>
+      </w:r>
+      <w:proofErr w:type="spellStart"/>
+      <w:r>
+        <w:rPr>
+          <w:sz w:val="24"/>
+        </w:rPr>
+        <w:t>login</w:t>
+      </w:r>
+      <w:proofErr w:type="spellEnd"/>
+      <w:r>
+        <w:rPr>
+          <w:sz w:val="24"/>
+        </w:rPr>
+        <w:t xml:space="preserve"> na conta do mesmo</w:t>
       </w:r>
       <w:r>
         <w:rPr>
@@ -1156,7 +1320,35 @@
         <w:rPr>
           <w:sz w:val="24"/>
         </w:rPr>
-        <w:t xml:space="preserve">, demonstrando a integração entre frontend e backend. O </w:t>
+        <w:t xml:space="preserve">, demonstrando a integração entre </w:t>
+      </w:r>
+      <w:proofErr w:type="spellStart"/>
+      <w:r>
+        <w:rPr>
+          <w:sz w:val="24"/>
+        </w:rPr>
+        <w:t>frontend</w:t>
+      </w:r>
+      <w:proofErr w:type="spellEnd"/>
+      <w:r>
+        <w:rPr>
+          <w:sz w:val="24"/>
+        </w:rPr>
+        <w:t xml:space="preserve"> e </w:t>
+      </w:r>
+      <w:proofErr w:type="spellStart"/>
+      <w:r>
+        <w:rPr>
+          <w:sz w:val="24"/>
+        </w:rPr>
+        <w:t>backend</w:t>
+      </w:r>
+      <w:proofErr w:type="spellEnd"/>
+      <w:r>
+        <w:rPr>
+          <w:sz w:val="24"/>
+        </w:rPr>
+        <w:t xml:space="preserve">. O </w:t>
       </w:r>
       <w:r>
         <w:rPr>
@@ -1176,12 +1368,37 @@
           <w:bCs/>
           <w:sz w:val="24"/>
         </w:rPr>
-        <w:t>ícones do Bootstrap Icons</w:t>
-      </w:r>
-      <w:r>
-        <w:rPr>
+        <w:t xml:space="preserve">ícones do </w:t>
+      </w:r>
+      <w:proofErr w:type="spellStart"/>
+      <w:r>
+        <w:rPr>
+          <w:bCs/>
           <w:sz w:val="24"/>
         </w:rPr>
+        <w:t>Bootstrap</w:t>
+      </w:r>
+      <w:proofErr w:type="spellEnd"/>
+      <w:r>
+        <w:rPr>
+          <w:bCs/>
+          <w:sz w:val="24"/>
+        </w:rPr>
+        <w:t xml:space="preserve"> </w:t>
+      </w:r>
+      <w:proofErr w:type="spellStart"/>
+      <w:r>
+        <w:rPr>
+          <w:bCs/>
+          <w:sz w:val="24"/>
+        </w:rPr>
+        <w:t>Icons</w:t>
+      </w:r>
+      <w:proofErr w:type="spellEnd"/>
+      <w:r>
+        <w:rPr>
+          <w:sz w:val="24"/>
+        </w:rPr>
         <w:t xml:space="preserve"> para complementar a interface visual do site.</w:t>
       </w:r>
     </w:p>
@@ -1341,8 +1558,17 @@
           <w:sz w:val="28"/>
         </w:rPr>
         <w:lastRenderedPageBreak/>
-        <w:t>4. Estrutura Base do Front End</w:t>
-      </w:r>
+        <w:t xml:space="preserve">4. Estrutura Base do Front </w:t>
+      </w:r>
+      <w:proofErr w:type="spellStart"/>
+      <w:r>
+        <w:rPr>
+          <w:b/>
+          <w:sz w:val="28"/>
+        </w:rPr>
+        <w:t>End</w:t>
+      </w:r>
+      <w:proofErr w:type="spellEnd"/>
     </w:p>
     <w:p>
       <w:pPr>
@@ -1370,7 +1596,9 @@
       <w:r>
         <w:rPr>
           <w:b/>
-          <w:sz w:val="28"/>
+          <w:noProof/>
+          <w:sz w:val="28"/>
+          <w:lang w:eastAsia="pt-BR"/>
         </w:rPr>
         <w:drawing>
           <wp:inline distT="0" distB="0" distL="0" distR="0" wp14:anchorId="767090C5" wp14:editId="5032C505">
@@ -1435,7 +1663,9 @@
       <w:r>
         <w:rPr>
           <w:b/>
-          <w:sz w:val="28"/>
+          <w:noProof/>
+          <w:sz w:val="28"/>
+          <w:lang w:eastAsia="pt-BR"/>
         </w:rPr>
         <w:drawing>
           <wp:inline distT="0" distB="0" distL="0" distR="0" wp14:anchorId="05C7E058" wp14:editId="277DA751">
@@ -1527,7 +1757,9 @@
       <w:r>
         <w:rPr>
           <w:b/>
-          <w:sz w:val="28"/>
+          <w:noProof/>
+          <w:sz w:val="28"/>
+          <w:lang w:eastAsia="pt-BR"/>
         </w:rPr>
         <w:drawing>
           <wp:inline distT="0" distB="0" distL="0" distR="0" wp14:anchorId="528FB8EA" wp14:editId="6111E267">
@@ -1675,7 +1907,9 @@
       <w:r>
         <w:rPr>
           <w:b/>
-          <w:sz w:val="28"/>
+          <w:noProof/>
+          <w:sz w:val="28"/>
+          <w:lang w:eastAsia="pt-BR"/>
         </w:rPr>
         <w:drawing>
           <wp:inline distT="0" distB="0" distL="0" distR="0" wp14:anchorId="34B6F3DF" wp14:editId="0AFA77F5">
@@ -1718,23 +1952,23 @@
           <w:b/>
           <w:sz w:val="28"/>
         </w:rPr>
+        <w:t xml:space="preserve"> </w:t>
+      </w:r>
+    </w:p>
+    <w:p>
+      <w:pPr>
+        <w:ind w:left="720"/>
+        <w:rPr>
+          <w:b/>
+          <w:sz w:val="28"/>
+        </w:rPr>
+      </w:pPr>
+      <w:r>
+        <w:rPr>
+          <w:b/>
+          <w:sz w:val="28"/>
+        </w:rPr>
         <w:lastRenderedPageBreak/>
-        <w:t xml:space="preserve"> </w:t>
-      </w:r>
-    </w:p>
-    <w:p>
-      <w:pPr>
-        <w:ind w:left="720"/>
-        <w:rPr>
-          <w:b/>
-          <w:sz w:val="28"/>
-        </w:rPr>
-      </w:pPr>
-      <w:r>
-        <w:rPr>
-          <w:b/>
-          <w:sz w:val="28"/>
-        </w:rPr>
         <w:t>4.5. Home – Fale conosco</w:t>
       </w:r>
     </w:p>
@@ -1748,7 +1982,9 @@
       <w:r>
         <w:rPr>
           <w:b/>
-          <w:sz w:val="28"/>
+          <w:noProof/>
+          <w:sz w:val="28"/>
+          <w:lang w:eastAsia="pt-BR"/>
         </w:rPr>
         <w:drawing>
           <wp:inline distT="0" distB="0" distL="0" distR="0" wp14:anchorId="10F566EC" wp14:editId="6D63DE61">
@@ -1820,7 +2056,9 @@
       <w:r>
         <w:rPr>
           <w:b/>
-          <w:sz w:val="28"/>
+          <w:noProof/>
+          <w:sz w:val="28"/>
+          <w:lang w:eastAsia="pt-BR"/>
         </w:rPr>
         <w:drawing>
           <wp:inline distT="0" distB="0" distL="0" distR="0" wp14:anchorId="4BDB253E" wp14:editId="5B7ED0D4">
@@ -1876,6 +2114,26 @@
           <w:sz w:val="28"/>
         </w:rPr>
       </w:pPr>
+    </w:p>
+    <w:p>
+      <w:pPr>
+        <w:ind w:left="720"/>
+        <w:rPr>
+          <w:b/>
+          <w:sz w:val="28"/>
+        </w:rPr>
+      </w:pPr>
+    </w:p>
+    <w:p>
+      <w:pPr>
+        <w:ind w:left="720"/>
+        <w:rPr>
+          <w:b/>
+          <w:sz w:val="28"/>
+        </w:rPr>
+      </w:pPr>
+      <w:bookmarkStart w:id="1" w:name="_GoBack"/>
+      <w:bookmarkEnd w:id="1"/>
       <w:r>
         <w:rPr>
           <w:b/>
@@ -1895,7 +2153,9 @@
       <w:r>
         <w:rPr>
           <w:b/>
-          <w:sz w:val="28"/>
+          <w:noProof/>
+          <w:sz w:val="28"/>
+          <w:lang w:eastAsia="pt-BR"/>
         </w:rPr>
         <w:drawing>
           <wp:inline distT="0" distB="0" distL="0" distR="0" wp14:anchorId="4F69DF30" wp14:editId="4B39C8BD">
@@ -1947,20 +2207,38 @@
           <w:b/>
           <w:sz w:val="28"/>
         </w:rPr>
-        <w:t xml:space="preserve">4.8. Login (Não Funcional) </w:t>
-      </w:r>
-    </w:p>
-    <w:p>
-      <w:pPr>
-        <w:rPr>
-          <w:b/>
-          <w:sz w:val="28"/>
-        </w:rPr>
-      </w:pPr>
-      <w:r>
-        <w:rPr>
-          <w:b/>
-          <w:sz w:val="28"/>
+        <w:t xml:space="preserve">4.8. </w:t>
+      </w:r>
+      <w:proofErr w:type="spellStart"/>
+      <w:r>
+        <w:rPr>
+          <w:b/>
+          <w:sz w:val="28"/>
+        </w:rPr>
+        <w:t>Login</w:t>
+      </w:r>
+      <w:proofErr w:type="spellEnd"/>
+      <w:r>
+        <w:rPr>
+          <w:b/>
+          <w:sz w:val="28"/>
+        </w:rPr>
+        <w:t xml:space="preserve"> (Não Funcional) </w:t>
+      </w:r>
+    </w:p>
+    <w:p>
+      <w:pPr>
+        <w:rPr>
+          <w:b/>
+          <w:sz w:val="28"/>
+        </w:rPr>
+      </w:pPr>
+      <w:r>
+        <w:rPr>
+          <w:b/>
+          <w:noProof/>
+          <w:sz w:val="28"/>
+          <w:lang w:eastAsia="pt-BR"/>
         </w:rPr>
         <w:drawing>
           <wp:inline distT="0" distB="0" distL="0" distR="0" wp14:anchorId="34632E8D" wp14:editId="607EFD3A">
@@ -2078,7 +2356,9 @@
       <w:r>
         <w:rPr>
           <w:b/>
-          <w:sz w:val="28"/>
+          <w:noProof/>
+          <w:sz w:val="28"/>
+          <w:lang w:eastAsia="pt-BR"/>
         </w:rPr>
         <w:drawing>
           <wp:inline distT="0" distB="0" distL="0" distR="0" wp14:anchorId="444A97BD" wp14:editId="42DF0431">
@@ -2143,7 +2423,9 @@
       <w:r>
         <w:rPr>
           <w:b/>
-          <w:sz w:val="28"/>
+          <w:noProof/>
+          <w:sz w:val="28"/>
+          <w:lang w:eastAsia="pt-BR"/>
         </w:rPr>
         <w:drawing>
           <wp:inline distT="0" distB="0" distL="0" distR="0" wp14:anchorId="58AE509D" wp14:editId="52B7B0D3">
@@ -2252,7 +2534,9 @@
       <w:r>
         <w:rPr>
           <w:b/>
-          <w:sz w:val="28"/>
+          <w:noProof/>
+          <w:sz w:val="28"/>
+          <w:lang w:eastAsia="pt-BR"/>
         </w:rPr>
         <w:drawing>
           <wp:inline distT="0" distB="0" distL="0" distR="0" wp14:anchorId="457672F7" wp14:editId="3A498520">
@@ -2418,9 +2702,9 @@
         <w:tblLook w:val="04A0" w:firstRow="1" w:lastRow="0" w:firstColumn="1" w:lastColumn="0" w:noHBand="0" w:noVBand="1"/>
       </w:tblPr>
       <w:tblGrid>
-        <w:gridCol w:w="1809"/>
-        <w:gridCol w:w="4536"/>
-        <w:gridCol w:w="2295"/>
+        <w:gridCol w:w="1808"/>
+        <w:gridCol w:w="4529"/>
+        <w:gridCol w:w="2293"/>
       </w:tblGrid>
       <w:tr>
         <w:tc>
@@ -2591,8 +2875,13 @@
           </w:tcPr>
           <w:p>
             <w:r>
-              <w:t>Conexão do site com o backend</w:t>
+              <w:t xml:space="preserve">Conexão do site com o </w:t>
             </w:r>
+            <w:proofErr w:type="spellStart"/>
+            <w:r>
+              <w:t>backend</w:t>
+            </w:r>
+            <w:proofErr w:type="spellEnd"/>
           </w:p>
         </w:tc>
         <w:tc>
@@ -3130,14 +3419,7 @@
           <w:b/>
           <w:sz w:val="28"/>
         </w:rPr>
-        <w:t>7.</w:t>
-      </w:r>
-      <w:r>
-        <w:rPr>
-          <w:b/>
-          <w:sz w:val="28"/>
-        </w:rPr>
-        <w:t>1. Objetivos Estimados</w:t>
+        <w:t>7.1. Objetivos Estimados</w:t>
       </w:r>
     </w:p>
     <w:p>
@@ -3150,32 +3432,116 @@
         <w:rPr>
           <w:sz w:val="24"/>
         </w:rPr>
-        <w:t xml:space="preserve">Os objetivos deste projeto incluem apresentar a loja fictícia New Vision Store de forma funcional, organizada e atrativa, fornecendo informações institucionais, catálogo de produtos e localização da empresa. Pretende-se também permitir o acesso dos usuários à área de login por meio do cabeçalho, além de oferecer um canal de comunicação através do formulário "Fale Conosco". Outro objetivo é listar os usuários cadastrados, com dados obtidos diretamente do banco de dados, demonstrando a integração entre o frontend e o backend. O projeto busca ainda validar formulários e promover a interação do usuário utilizando </w:t>
-      </w:r>
+        <w:t xml:space="preserve">Os objetivos deste projeto incluem apresentar a loja fictícia New Vision </w:t>
+      </w:r>
+      <w:proofErr w:type="spellStart"/>
       <w:r>
         <w:rPr>
           <w:sz w:val="24"/>
         </w:rPr>
+        <w:t>Store</w:t>
+      </w:r>
+      <w:proofErr w:type="spellEnd"/>
+      <w:r>
+        <w:rPr>
+          <w:sz w:val="24"/>
+        </w:rPr>
+        <w:t xml:space="preserve"> de forma funcional, organizada e atrativa, fornecendo informações institucionais, catálogo de produtos e localização da empresa. Pretende-se também permitir o acesso dos usuários à área de </w:t>
+      </w:r>
+      <w:proofErr w:type="spellStart"/>
+      <w:r>
+        <w:rPr>
+          <w:sz w:val="24"/>
+        </w:rPr>
+        <w:t>login</w:t>
+      </w:r>
+      <w:proofErr w:type="spellEnd"/>
+      <w:r>
+        <w:rPr>
+          <w:sz w:val="24"/>
+        </w:rPr>
+        <w:t xml:space="preserve"> por meio do cabeçalho, além de oferecer um canal de comunicação através do formulário "Fale Conosco". Outro objetivo é listar os usuários cadastrados, com dados obtidos diretamente do banco de dados, demonstrando a integração entre o </w:t>
+      </w:r>
+      <w:proofErr w:type="spellStart"/>
+      <w:r>
+        <w:rPr>
+          <w:sz w:val="24"/>
+        </w:rPr>
+        <w:t>frontend</w:t>
+      </w:r>
+      <w:proofErr w:type="spellEnd"/>
+      <w:r>
+        <w:rPr>
+          <w:sz w:val="24"/>
+        </w:rPr>
+        <w:t xml:space="preserve"> e o </w:t>
+      </w:r>
+      <w:proofErr w:type="spellStart"/>
+      <w:r>
+        <w:rPr>
+          <w:sz w:val="24"/>
+        </w:rPr>
+        <w:t>backend</w:t>
+      </w:r>
+      <w:proofErr w:type="spellEnd"/>
+      <w:r>
+        <w:rPr>
+          <w:sz w:val="24"/>
+        </w:rPr>
+        <w:t xml:space="preserve">. O projeto busca ainda validar formulários e promover a interação do usuário utilizando </w:t>
+      </w:r>
+      <w:r>
+        <w:rPr>
+          <w:sz w:val="24"/>
+        </w:rPr>
         <w:t>Java Script</w:t>
       </w:r>
       <w:r>
         <w:rPr>
           <w:sz w:val="24"/>
         </w:rPr>
-        <w:t>, aplicar corretamente a estrutura HTML5 e a estilização com CSS, além de enriquecer a interface visual com o uso de ícones do Bootstrap Icons.</w:t>
-      </w:r>
-    </w:p>
-    <w:p>
-      <w:pPr>
-        <w:rPr>
-          <w:b/>
-          <w:sz w:val="28"/>
-        </w:rPr>
-      </w:pPr>
+        <w:t xml:space="preserve">, aplicar corretamente a estrutura HTML5 e a estilização com CSS, além de enriquecer a interface visual com o uso de ícones do </w:t>
+      </w:r>
+      <w:proofErr w:type="spellStart"/>
       <w:r>
         <w:rPr>
           <w:sz w:val="24"/>
         </w:rPr>
+        <w:t>Bootstrap</w:t>
+      </w:r>
+      <w:proofErr w:type="spellEnd"/>
+      <w:r>
+        <w:rPr>
+          <w:sz w:val="24"/>
+        </w:rPr>
+        <w:t xml:space="preserve"> </w:t>
+      </w:r>
+      <w:proofErr w:type="spellStart"/>
+      <w:r>
+        <w:rPr>
+          <w:sz w:val="24"/>
+        </w:rPr>
+        <w:t>Icons</w:t>
+      </w:r>
+      <w:proofErr w:type="spellEnd"/>
+      <w:r>
+        <w:rPr>
+          <w:sz w:val="24"/>
+        </w:rPr>
+        <w:t>.</w:t>
+      </w:r>
+    </w:p>
+    <w:p>
+      <w:pPr>
+        <w:rPr>
+          <w:b/>
+          <w:sz w:val="28"/>
+        </w:rPr>
+      </w:pPr>
+      <w:r>
+        <w:rPr>
+          <w:sz w:val="24"/>
+        </w:rPr>
         <w:tab/>
       </w:r>
       <w:r>
@@ -3183,21 +3549,7 @@
           <w:b/>
           <w:sz w:val="28"/>
         </w:rPr>
-        <w:t>7.2</w:t>
-      </w:r>
-      <w:r>
-        <w:rPr>
-          <w:b/>
-          <w:sz w:val="28"/>
-        </w:rPr>
-        <w:t xml:space="preserve">. Objetivos </w:t>
-      </w:r>
-      <w:r>
-        <w:rPr>
-          <w:b/>
-          <w:sz w:val="28"/>
-        </w:rPr>
-        <w:t>Alcançados</w:t>
+        <w:t>7.2. Objetivos Alcançados</w:t>
       </w:r>
     </w:p>
     <w:p>
@@ -3210,31 +3562,101 @@
         <w:rPr>
           <w:sz w:val="24"/>
         </w:rPr>
-        <w:t xml:space="preserve">Os principais objetivos do projeto foram alcançados com êxito. As páginas da New Vision Store foram desenvolvidas com sucesso, incluindo a estrutura em HTML5, a estilização com CSS, a responsividade, a integração com o banco de dados MySQL e a validação de formulários por meio de </w:t>
-      </w:r>
+        <w:t xml:space="preserve">Os principais objetivos do projeto foram alcançados com êxito. As páginas da New Vision </w:t>
+      </w:r>
+      <w:proofErr w:type="spellStart"/>
       <w:r>
         <w:rPr>
           <w:sz w:val="24"/>
         </w:rPr>
+        <w:t>Store</w:t>
+      </w:r>
+      <w:proofErr w:type="spellEnd"/>
+      <w:r>
+        <w:rPr>
+          <w:sz w:val="24"/>
+        </w:rPr>
+        <w:t xml:space="preserve"> foram desenvolvidas com sucesso, incluindo a estrutura em HTML5, a estilização com CSS, a </w:t>
+      </w:r>
+      <w:proofErr w:type="spellStart"/>
+      <w:r>
+        <w:rPr>
+          <w:sz w:val="24"/>
+        </w:rPr>
+        <w:t>responsividade</w:t>
+      </w:r>
+      <w:proofErr w:type="spellEnd"/>
+      <w:r>
+        <w:rPr>
+          <w:sz w:val="24"/>
+        </w:rPr>
+        <w:t xml:space="preserve">, a integração com o banco de dados MySQL e a validação de formulários por meio de </w:t>
+      </w:r>
+      <w:r>
+        <w:rPr>
+          <w:sz w:val="24"/>
+        </w:rPr>
         <w:t>Java Script</w:t>
       </w:r>
       <w:r>
         <w:rPr>
           <w:sz w:val="24"/>
         </w:rPr>
-        <w:t>. A listagem de usuários também foi implementada corretamente, demonstrando a conexão entre o frontend e o backend. Além disso, o site conta com seções informativas como "Sobre nós", "Fale Conosco" e "Localização", todas funcionais e organizadas. No entanto, algumas funcionalidades previstas não foram concluídas, como a área de login, a listagem de produtos e a exibição de mensagens enviadas pelo formulário de contato. Essas pendências, embora não comprometem a estrutura principal do site, são pontos a serem considerados para melhorias futuras.</w:t>
-      </w:r>
-    </w:p>
-    <w:p>
-      <w:pPr>
+        <w:t xml:space="preserve">. A listagem de usuários também foi implementada corretamente, demonstrando a conexão entre o </w:t>
+      </w:r>
+      <w:proofErr w:type="spellStart"/>
+      <w:r>
         <w:rPr>
           <w:sz w:val="24"/>
         </w:rPr>
-      </w:pPr>
+        <w:t>frontend</w:t>
+      </w:r>
+      <w:proofErr w:type="spellEnd"/>
       <w:r>
         <w:rPr>
           <w:sz w:val="24"/>
         </w:rPr>
+        <w:t xml:space="preserve"> e o </w:t>
+      </w:r>
+      <w:proofErr w:type="spellStart"/>
+      <w:r>
+        <w:rPr>
+          <w:sz w:val="24"/>
+        </w:rPr>
+        <w:t>backend</w:t>
+      </w:r>
+      <w:proofErr w:type="spellEnd"/>
+      <w:r>
+        <w:rPr>
+          <w:sz w:val="24"/>
+        </w:rPr>
+        <w:t xml:space="preserve">. Além disso, o site conta com seções informativas como "Sobre nós", "Fale Conosco" e "Localização", todas funcionais e organizadas. No entanto, algumas funcionalidades previstas não foram concluídas, como a área de </w:t>
+      </w:r>
+      <w:proofErr w:type="spellStart"/>
+      <w:r>
+        <w:rPr>
+          <w:sz w:val="24"/>
+        </w:rPr>
+        <w:t>login</w:t>
+      </w:r>
+      <w:proofErr w:type="spellEnd"/>
+      <w:r>
+        <w:rPr>
+          <w:sz w:val="24"/>
+        </w:rPr>
+        <w:t>, a listagem de produtos e a exibição de mensagens enviadas pelo formulário de contato. Essas pendências, embora não comprometem a estrutura principal do site, são pontos a serem considerados para melhorias futuras.</w:t>
+      </w:r>
+    </w:p>
+    <w:p>
+      <w:pPr>
+        <w:rPr>
+          <w:sz w:val="24"/>
+        </w:rPr>
+      </w:pPr>
+      <w:r>
+        <w:rPr>
+          <w:sz w:val="24"/>
+        </w:rPr>
         <w:tab/>
       </w:r>
       <w:r>
@@ -3293,14 +3715,7 @@
           <w:sz w:val="28"/>
         </w:rPr>
         <w:lastRenderedPageBreak/>
-        <w:t xml:space="preserve">7.2. </w:t>
-      </w:r>
-      <w:r>
-        <w:rPr>
-          <w:b/>
-          <w:sz w:val="28"/>
-        </w:rPr>
-        <w:t>Lições Aprendidas</w:t>
+        <w:t>7.2. Lições Aprendidas</w:t>
       </w:r>
     </w:p>
     <w:tbl>
@@ -3311,8 +3726,8 @@
       </w:tblPr>
       <w:tblGrid>
         <w:gridCol w:w="392"/>
-        <w:gridCol w:w="5953"/>
-        <w:gridCol w:w="2295"/>
+        <w:gridCol w:w="5945"/>
+        <w:gridCol w:w="2293"/>
       </w:tblGrid>
       <w:tr>
         <w:tc>
@@ -3373,7 +3788,15 @@
               <w:jc w:val="center"/>
             </w:pPr>
             <w:r>
-              <w:t>Elaboração de uma estrutura de página Html e de conexões entre páginas</w:t>
+              <w:t xml:space="preserve">Elaboração de uma estrutura de página </w:t>
+            </w:r>
+            <w:proofErr w:type="spellStart"/>
+            <w:r>
+              <w:t>Html</w:t>
+            </w:r>
+            <w:proofErr w:type="spellEnd"/>
+            <w:r>
+              <w:t xml:space="preserve"> e de conexões entre páginas</w:t>
             </w:r>
           </w:p>
         </w:tc>
@@ -3577,8 +4000,21 @@
               </w:tabs>
               <w:jc w:val="center"/>
             </w:pPr>
+            <w:proofErr w:type="spellStart"/>
             <w:r>
-              <w:t>Versionar e armazenar um projeto no git e envio para o GitHub</w:t>
+              <w:t>Versionar</w:t>
+            </w:r>
+            <w:proofErr w:type="spellEnd"/>
+            <w:r>
+              <w:t xml:space="preserve"> e armazenar um projeto no </w:t>
+            </w:r>
+            <w:proofErr w:type="spellStart"/>
+            <w:r>
+              <w:t>git</w:t>
+            </w:r>
+            <w:proofErr w:type="spellEnd"/>
+            <w:r>
+              <w:t xml:space="preserve"> e envio para o GitHub</w:t>
             </w:r>
           </w:p>
         </w:tc>
@@ -3836,7 +4272,7 @@
           <w:sz w:val="24"/>
         </w:rPr>
       </w:pPr>
-      <w:hyperlink r:id="rId20" w:history="1">
+      <w:hyperlink r:id="rId20" w:anchor="overview" w:history="1">
         <w:r>
           <w:rPr>
             <w:rStyle w:val="Hyperlink"/>
@@ -3963,6 +4399,7 @@
         <w:docPartUnique/>
       </w:docPartObj>
     </w:sdtPr>
+    <w:sdtEndPr/>
     <w:sdtContent>
       <w:p>
         <w:pPr>
@@ -3985,7 +4422,7 @@
           <w:rPr>
             <w:noProof/>
           </w:rPr>
-          <w:t>2</w:t>
+          <w:t>17</w:t>
         </w:r>
         <w:r>
           <w:fldChar w:fldCharType="end"/>
@@ -5077,6 +5514,7 @@
   <w:style w:type="character" w:default="1" w:styleId="Fontepargpadro">
     <w:name w:val="Default Paragraph Font"/>
     <w:uiPriority w:val="1"/>
+    <w:semiHidden/>
     <w:unhideWhenUsed/>
   </w:style>
   <w:style w:type="table" w:default="1" w:styleId="Tabelanormal">
@@ -16204,7 +16642,7 @@
 </file>
 
 <file path=customXml/itemProps1.xml><?xml version="1.0" encoding="utf-8"?>
-<ds:datastoreItem xmlns:ds="http://schemas.openxmlformats.org/officeDocument/2006/customXml" ds:itemID="{34433C49-47F3-451A-90CC-75A257BDCBE1}">
+<ds:datastoreItem xmlns:ds="http://schemas.openxmlformats.org/officeDocument/2006/customXml" ds:itemID="{7C01FF23-C360-49DE-86A7-53B416C00685}">
   <ds:schemaRefs>
     <ds:schemaRef ds:uri="http://schemas.openxmlformats.org/officeDocument/2006/bibliography"/>
   </ds:schemaRefs>

</xml_diff>